<commit_message>
Wk4 Final Project part 1 and 2
</commit_message>
<xml_diff>
--- a/1 Business Objective and Problem.docx
+++ b/1 Business Objective and Problem.docx
@@ -74,29 +74,7 @@
           <w:sz w:val="21"/>
           <w:szCs w:val="21"/>
         </w:rPr>
-        <w:t xml:space="preserve">The Task </w:t>
-      </w:r>
-      <w:proofErr w:type="gramStart"/>
-      <w:r>
-        <w:rPr>
-          <w:rStyle w:val="Strong"/>
-          <w:rFonts w:ascii="Helvetica" w:eastAsiaTheme="majorEastAsia" w:hAnsi="Helvetica" w:cs="Helvetica"/>
-          <w:color w:val="000000"/>
-          <w:sz w:val="21"/>
-          <w:szCs w:val="21"/>
-        </w:rPr>
-        <w:t>At</w:t>
-      </w:r>
-      <w:proofErr w:type="gramEnd"/>
-      <w:r>
-        <w:rPr>
-          <w:rStyle w:val="Strong"/>
-          <w:rFonts w:ascii="Helvetica" w:eastAsiaTheme="majorEastAsia" w:hAnsi="Helvetica" w:cs="Helvetica"/>
-          <w:color w:val="000000"/>
-          <w:sz w:val="21"/>
-          <w:szCs w:val="21"/>
-        </w:rPr>
-        <w:t xml:space="preserve"> Hand</w:t>
+        <w:t>The Task At Hand</w:t>
       </w:r>
     </w:p>
     <w:p>
@@ -117,27 +95,7 @@
           <w:sz w:val="21"/>
           <w:szCs w:val="21"/>
         </w:rPr>
-        <w:t xml:space="preserve">A digitally native vertical fashion retailer, with a substantial e-commerce footprint, has begun the rollout of brick and mortar stores as part of their omnichannel retail strategy. After rolling out stores in a few select cities by guessing where the best locations were to open, as part of their store expansion for Paris they've decided to be more informed and </w:t>
-      </w:r>
-      <w:proofErr w:type="gramStart"/>
-      <w:r>
-        <w:rPr>
-          <w:rFonts w:ascii="Helvetica" w:hAnsi="Helvetica" w:cs="Helvetica"/>
-          <w:color w:val="000000"/>
-          <w:sz w:val="21"/>
-          <w:szCs w:val="21"/>
-        </w:rPr>
-        <w:t>selective, and</w:t>
-      </w:r>
-      <w:proofErr w:type="gramEnd"/>
-      <w:r>
-        <w:rPr>
-          <w:rFonts w:ascii="Helvetica" w:hAnsi="Helvetica" w:cs="Helvetica"/>
-          <w:color w:val="000000"/>
-          <w:sz w:val="21"/>
-          <w:szCs w:val="21"/>
-        </w:rPr>
-        <w:t xml:space="preserve"> take the time to do some research.</w:t>
+        <w:t>A digitally native vertical fashion retailer, with a substantial e-commerce footprint, has begun the rollout of brick and mortar stores as part of their omnichannel retail strategy. After rolling out stores in a few select cities by guessing where the best locations were to open, as part of their store expansion for Paris they've decided to be more informed and selective, and take the time to do some research.</w:t>
       </w:r>
     </w:p>
     <w:p>
@@ -243,27 +201,7 @@
           <w:sz w:val="21"/>
           <w:szCs w:val="21"/>
         </w:rPr>
-        <w:t xml:space="preserve">. Parisians are very social people that frequent </w:t>
-      </w:r>
-      <w:proofErr w:type="gramStart"/>
-      <w:r>
-        <w:rPr>
-          <w:rFonts w:ascii="Helvetica" w:hAnsi="Helvetica" w:cs="Helvetica"/>
-          <w:color w:val="000000"/>
-          <w:sz w:val="21"/>
-          <w:szCs w:val="21"/>
-        </w:rPr>
-        <w:t>these place</w:t>
-      </w:r>
-      <w:proofErr w:type="gramEnd"/>
-      <w:r>
-        <w:rPr>
-          <w:rFonts w:ascii="Helvetica" w:hAnsi="Helvetica" w:cs="Helvetica"/>
-          <w:color w:val="000000"/>
-          <w:sz w:val="21"/>
-          <w:szCs w:val="21"/>
-        </w:rPr>
-        <w:t xml:space="preserve"> often, so opening new stores in these locations is becoming popular.</w:t>
+        <w:t>. Parisians are very social people that frequent these place often, so opening new stores in these locations is becoming popular.</w:t>
       </w:r>
     </w:p>
     <w:p>
@@ -327,29 +265,41 @@
           <w:sz w:val="21"/>
           <w:szCs w:val="21"/>
         </w:rPr>
-        <w:t>Without leveraging data to make decisions about new store locations, the company could spend countless hours walking around districts, consulting many real estate agents with their own district biases, and end up opening in yet another location that is not ideal.</w:t>
+        <w:t xml:space="preserve">Without leveraging data to make decisions about new store locations, the company could spend countless hours walking around districts, consulting many real estate agents with their own district biases, and end up opening in yet another location that is not </w:t>
+      </w:r>
+      <w:proofErr w:type="spellStart"/>
+      <w:r>
+        <w:rPr>
+          <w:rFonts w:ascii="Helvetica" w:hAnsi="Helvetica" w:cs="Helvetica"/>
+          <w:color w:val="000000"/>
+          <w:sz w:val="21"/>
+          <w:szCs w:val="21"/>
+        </w:rPr>
+        <w:t>ideal.Data</w:t>
+      </w:r>
+      <w:proofErr w:type="spellEnd"/>
+      <w:r>
+        <w:rPr>
+          <w:rFonts w:ascii="Helvetica" w:hAnsi="Helvetica" w:cs="Helvetica"/>
+          <w:color w:val="000000"/>
+          <w:sz w:val="21"/>
+          <w:szCs w:val="21"/>
+        </w:rPr>
+        <w:t xml:space="preserve"> will provide better answers and better solutions to their task at hand.</w:t>
       </w:r>
     </w:p>
     <w:p>
       <w:pPr>
         <w:pStyle w:val="NormalWeb"/>
-        <w:spacing w:before="240" w:beforeAutospacing="0" w:after="0" w:afterAutospacing="0"/>
-        <w:rPr>
-          <w:rFonts w:ascii="Helvetica" w:hAnsi="Helvetica" w:cs="Helvetica"/>
-          <w:color w:val="000000"/>
-          <w:sz w:val="21"/>
-          <w:szCs w:val="21"/>
-        </w:rPr>
-      </w:pPr>
-      <w:r>
-        <w:rPr>
-          <w:rFonts w:ascii="Helvetica" w:hAnsi="Helvetica" w:cs="Helvetica"/>
-          <w:color w:val="000000"/>
-          <w:sz w:val="21"/>
-          <w:szCs w:val="21"/>
-        </w:rPr>
-        <w:t>Data will provide better answers and better solutions to their task at hand.</w:t>
-      </w:r>
+        <w:spacing w:before="0" w:beforeAutospacing="0" w:after="0" w:afterAutospacing="0"/>
+        <w:rPr>
+          <w:rStyle w:val="Strong"/>
+          <w:rFonts w:ascii="Helvetica" w:eastAsiaTheme="majorEastAsia" w:hAnsi="Helvetica" w:cs="Helvetica"/>
+          <w:color w:val="000000"/>
+          <w:sz w:val="21"/>
+          <w:szCs w:val="21"/>
+        </w:rPr>
+      </w:pPr>
     </w:p>
     <w:p>
       <w:pPr>
@@ -370,8 +320,20 @@
           <w:sz w:val="21"/>
           <w:szCs w:val="21"/>
         </w:rPr>
-        <w:t>Outcomes</w:t>
+        <w:t>O</w:t>
       </w:r>
+      <w:r>
+        <w:rPr>
+          <w:rStyle w:val="Strong"/>
+          <w:rFonts w:ascii="Helvetica" w:eastAsiaTheme="majorEastAsia" w:hAnsi="Helvetica" w:cs="Helvetica"/>
+          <w:color w:val="000000"/>
+          <w:sz w:val="21"/>
+          <w:szCs w:val="21"/>
+        </w:rPr>
+        <w:t>UTCOME / TARGET AUDIENCE</w:t>
+      </w:r>
+      <w:bookmarkStart w:id="0" w:name="_GoBack"/>
+      <w:bookmarkEnd w:id="0"/>
     </w:p>
     <w:p>
       <w:pPr>
@@ -406,8 +368,6 @@
         </w:rPr>
         <w:t> - to open new stores as part of the company's plan. The results will be translated to management in a simple form that will convey the data-driven analysis for the best locations to open stores.</w:t>
       </w:r>
-      <w:bookmarkStart w:id="0" w:name="_GoBack"/>
-      <w:bookmarkEnd w:id="0"/>
     </w:p>
     <w:sectPr>
       <w:pgSz w:w="12240" w:h="15840"/>
@@ -1366,6 +1326,7 @@
     <w:lsdException w:name="Emphasis" w:uiPriority="20" w:qFormat="1"/>
     <w:lsdException w:name="Normal (Web)" w:uiPriority="99"/>
     <w:lsdException w:name="HTML Variable" w:semiHidden="1" w:unhideWhenUsed="1"/>
+    <w:lsdException w:name="Normal Table" w:semiHidden="1" w:unhideWhenUsed="1"/>
     <w:lsdException w:name="Outline List 3" w:semiHidden="1" w:unhideWhenUsed="1"/>
     <w:lsdException w:name="Table Simple 1" w:semiHidden="1" w:unhideWhenUsed="1"/>
     <w:lsdException w:name="Table Simple 2" w:semiHidden="1" w:unhideWhenUsed="1"/>
@@ -1408,7 +1369,9 @@
     <w:lsdException w:name="Table Subtle 2" w:semiHidden="1" w:unhideWhenUsed="1"/>
     <w:lsdException w:name="Table Web 1" w:semiHidden="1" w:unhideWhenUsed="1"/>
     <w:lsdException w:name="Table Web 2" w:semiHidden="1" w:unhideWhenUsed="1"/>
+    <w:lsdException w:name="Table Web 3" w:semiHidden="1" w:unhideWhenUsed="1"/>
     <w:lsdException w:name="Balloon Text" w:semiHidden="1" w:unhideWhenUsed="1"/>
+    <w:lsdException w:name="Table Theme" w:semiHidden="1" w:unhideWhenUsed="1"/>
     <w:lsdException w:name="Placeholder Text" w:semiHidden="1" w:uiPriority="99"/>
     <w:lsdException w:name="No Spacing" w:uiPriority="1" w:qFormat="1"/>
     <w:lsdException w:name="Light Shading" w:uiPriority="60"/>
@@ -2113,6 +2076,15 @@
 </file>
 
 <file path=customXml/item1.xml><?xml version="1.0" encoding="utf-8"?>
+<?mso-contentType ?>
+<FormTemplates xmlns="http://schemas.microsoft.com/sharepoint/v3/contenttype/forms">
+  <Display>DocumentLibraryForm</Display>
+  <Edit>DocumentLibraryForm</Edit>
+  <New>DocumentLibraryForm</New>
+</FormTemplates>
+</file>
+
+<file path=customXml/item2.xml><?xml version="1.0" encoding="utf-8"?>
 <ct:contentTypeSchema xmlns:ct="http://schemas.microsoft.com/office/2006/metadata/contentType" xmlns:ma="http://schemas.microsoft.com/office/2006/metadata/properties/metaAttributes" ct:_="" ma:_="" ma:contentTypeName="Document" ma:contentTypeID="0x010100E248E43540C26C43AF1000B728CC2F86" ma:contentTypeVersion="10" ma:contentTypeDescription="Create a new document." ma:contentTypeScope="" ma:versionID="11246ba738a5f48825cf8af21bdfedd8">
   <xsd:schema xmlns:xsd="http://www.w3.org/2001/XMLSchema" xmlns:xs="http://www.w3.org/2001/XMLSchema" xmlns:p="http://schemas.microsoft.com/office/2006/metadata/properties" xmlns:ns3="1b4cb06c-7e15-422d-b4d0-0d7da44a25d2" targetNamespace="http://schemas.microsoft.com/office/2006/metadata/properties" ma:root="true" ma:fieldsID="9743bf10aee1fde3e02f4d19f79eb8c0" ns3:_="">
     <xsd:import namespace="1b4cb06c-7e15-422d-b4d0-0d7da44a25d2"/>
@@ -2296,15 +2268,6 @@
 </ct:contentTypeSchema>
 </file>
 
-<file path=customXml/item2.xml><?xml version="1.0" encoding="utf-8"?>
-<?mso-contentType ?>
-<FormTemplates xmlns="http://schemas.microsoft.com/sharepoint/v3/contenttype/forms">
-  <Display>DocumentLibraryForm</Display>
-  <Edit>DocumentLibraryForm</Edit>
-  <New>DocumentLibraryForm</New>
-</FormTemplates>
-</file>
-
 <file path=customXml/item3.xml><?xml version="1.0" encoding="utf-8"?>
 <p:properties xmlns:p="http://schemas.microsoft.com/office/2006/metadata/properties" xmlns:xsi="http://www.w3.org/2001/XMLSchema-instance" xmlns:pc="http://schemas.microsoft.com/office/infopath/2007/PartnerControls">
   <documentManagement/>
@@ -2312,6 +2275,14 @@
 </file>
 
 <file path=customXml/itemProps1.xml><?xml version="1.0" encoding="utf-8"?>
+<ds:datastoreItem xmlns:ds="http://schemas.openxmlformats.org/officeDocument/2006/customXml" ds:itemID="{12293BA7-0FF8-42A3-9653-3F3FC9D8780B}">
+  <ds:schemaRefs>
+    <ds:schemaRef ds:uri="http://schemas.microsoft.com/sharepoint/v3/contenttype/forms"/>
+  </ds:schemaRefs>
+</ds:datastoreItem>
+</file>
+
+<file path=customXml/itemProps2.xml><?xml version="1.0" encoding="utf-8"?>
 <ds:datastoreItem xmlns:ds="http://schemas.openxmlformats.org/officeDocument/2006/customXml" ds:itemID="{4462D922-8342-4823-944C-C0EC22D30C77}">
   <ds:schemaRefs>
     <ds:schemaRef ds:uri="http://schemas.microsoft.com/office/2006/metadata/contentType"/>
@@ -2329,23 +2300,15 @@
 </ds:datastoreItem>
 </file>
 
-<file path=customXml/itemProps2.xml><?xml version="1.0" encoding="utf-8"?>
-<ds:datastoreItem xmlns:ds="http://schemas.openxmlformats.org/officeDocument/2006/customXml" ds:itemID="{12293BA7-0FF8-42A3-9653-3F3FC9D8780B}">
-  <ds:schemaRefs>
-    <ds:schemaRef ds:uri="http://schemas.microsoft.com/sharepoint/v3/contenttype/forms"/>
-  </ds:schemaRefs>
-</ds:datastoreItem>
-</file>
-
 <file path=customXml/itemProps3.xml><?xml version="1.0" encoding="utf-8"?>
 <ds:datastoreItem xmlns:ds="http://schemas.openxmlformats.org/officeDocument/2006/customXml" ds:itemID="{1DB7F4EB-E626-4E38-B05E-FF642761B1C0}">
   <ds:schemaRefs>
+    <ds:schemaRef ds:uri="http://schemas.openxmlformats.org/package/2006/metadata/core-properties"/>
+    <ds:schemaRef ds:uri="http://purl.org/dc/terms/"/>
+    <ds:schemaRef ds:uri="http://schemas.microsoft.com/office/infopath/2007/PartnerControls"/>
     <ds:schemaRef ds:uri="http://schemas.microsoft.com/office/2006/documentManagement/types"/>
-    <ds:schemaRef ds:uri="http://schemas.microsoft.com/office/infopath/2007/PartnerControls"/>
+    <ds:schemaRef ds:uri="http://schemas.microsoft.com/office/2006/metadata/properties"/>
     <ds:schemaRef ds:uri="http://purl.org/dc/elements/1.1/"/>
-    <ds:schemaRef ds:uri="http://schemas.microsoft.com/office/2006/metadata/properties"/>
-    <ds:schemaRef ds:uri="http://purl.org/dc/terms/"/>
-    <ds:schemaRef ds:uri="http://schemas.openxmlformats.org/package/2006/metadata/core-properties"/>
     <ds:schemaRef ds:uri="1b4cb06c-7e15-422d-b4d0-0d7da44a25d2"/>
     <ds:schemaRef ds:uri="http://www.w3.org/XML/1998/namespace"/>
     <ds:schemaRef ds:uri="http://purl.org/dc/dcmitype/"/>

</xml_diff>